<commit_message>
Updated architecture doc for APP002 at 2025-08-25 02:19:15.926860
</commit_message>
<xml_diff>
--- a/generated_docs/APP002_Architecture.docx
+++ b/generated_docs/APP002_Architecture.docx
@@ -12,47 +12,47 @@
     </w:p>
     <w:p>
       <w:r>
-        <w:t>Application ID: APP002</w:t>
+        <w:t>Application ID: {ApplicationID}</w:t>
       </w:r>
     </w:p>
     <w:p>
       <w:r>
-        <w:t>Application Name: HRPortal</w:t>
+        <w:t>Application Name: {ApplicationName}</w:t>
       </w:r>
     </w:p>
     <w:p>
       <w:r>
-        <w:t>Owner: Mary</w:t>
+        <w:t>Owner: {Owner}</w:t>
       </w:r>
     </w:p>
     <w:p>
       <w:r>
-        <w:t>Technology: Java/Spring</w:t>
+        <w:t>Technology: {Technology}</w:t>
       </w:r>
     </w:p>
     <w:p>
       <w:r>
-        <w:t>Hosting: Azure</w:t>
+        <w:t>Hosting: {Hosting}</w:t>
       </w:r>
     </w:p>
     <w:p>
       <w:r>
-        <w:t>Database: MySQL</w:t>
+        <w:t>Database: {Database}</w:t>
       </w:r>
     </w:p>
     <w:p>
       <w:r>
-        <w:t>Integrations: Workday</w:t>
+        <w:t>Integrations: {Integrations}</w:t>
       </w:r>
     </w:p>
     <w:p>
       <w:r>
-        <w:t xml:space="preserve">Description: </w:t>
+        <w:t>Description: {Description}</w:t>
       </w:r>
     </w:p>
     <w:p>
       <w:r>
-        <w:t xml:space="preserve">Risks: </w:t>
+        <w:t>Risks: {Risks}</w:t>
       </w:r>
     </w:p>
     <w:sectPr>

</xml_diff>